<commit_message>
Updated Login Use Case
</commit_message>
<xml_diff>
--- a/UseCases/LoginUseCase.docx
+++ b/UseCases/LoginUseCase.docx
@@ -162,7 +162,6 @@
               </w:rPr>
               <w:t xml:space="preserve"> </w:t>
             </w:r>
-            <w:proofErr w:type="spellStart"/>
             <w:r>
               <w:rPr>
                 <w:rFonts w:ascii="Tahoma" w:hAnsi="Tahoma"/>
@@ -170,7 +169,6 @@
               </w:rPr>
               <w:t>Chessgames</w:t>
             </w:r>
-            <w:proofErr w:type="spellEnd"/>
           </w:p>
         </w:tc>
       </w:tr>
@@ -1405,7 +1403,13 @@
               <w:rPr>
                 <w:sz w:val="16"/>
               </w:rPr>
-              <w:t>user inputs login credentials</w:t>
+              <w:t xml:space="preserve">user </w:t>
+            </w:r>
+            <w:r>
+              <w:rPr>
+                <w:sz w:val="16"/>
+              </w:rPr>
+              <w:t>opens the application.</w:t>
             </w:r>
           </w:p>
         </w:tc>
@@ -1761,6 +1765,13 @@
                 <w:sz w:val="16"/>
               </w:rPr>
             </w:pPr>
+            <w:r>
+              <w:rPr>
+                <w:rFonts w:ascii="Tahoma" w:hAnsi="Tahoma"/>
+                <w:sz w:val="16"/>
+              </w:rPr>
+              <w:t>03</w:t>
+            </w:r>
           </w:p>
         </w:tc>
         <w:tc>
@@ -1774,6 +1785,13 @@
                 <w:sz w:val="16"/>
               </w:rPr>
             </w:pPr>
+            <w:r>
+              <w:rPr>
+                <w:rFonts w:ascii="Tahoma" w:hAnsi="Tahoma"/>
+                <w:sz w:val="16"/>
+              </w:rPr>
+              <w:t>Validate the username and password fields.</w:t>
+            </w:r>
           </w:p>
         </w:tc>
         <w:tc>
@@ -2329,21 +2347,12 @@
                 <w:sz w:val="16"/>
               </w:rPr>
             </w:pPr>
-            <w:proofErr w:type="spellStart"/>
-            <w:r>
-              <w:rPr>
-                <w:rFonts w:ascii="Tahoma" w:hAnsi="Tahoma"/>
-                <w:sz w:val="16"/>
-              </w:rPr>
-              <w:t>Chessgames</w:t>
-            </w:r>
-            <w:proofErr w:type="spellEnd"/>
-            <w:r>
-              <w:rPr>
-                <w:rFonts w:ascii="Tahoma" w:hAnsi="Tahoma"/>
-                <w:sz w:val="16"/>
-              </w:rPr>
-              <w:t xml:space="preserve"> app displays whether or not the username is too short or too long and returns to login screen.</w:t>
+            <w:r>
+              <w:rPr>
+                <w:rFonts w:ascii="Tahoma" w:hAnsi="Tahoma"/>
+                <w:sz w:val="16"/>
+              </w:rPr>
+              <w:t>Chessgames app displays whether or not the username is too short or too long and returns to login screen.</w:t>
             </w:r>
           </w:p>
         </w:tc>
@@ -2393,21 +2402,12 @@
                 <w:sz w:val="16"/>
               </w:rPr>
             </w:pPr>
-            <w:proofErr w:type="spellStart"/>
-            <w:r>
-              <w:rPr>
-                <w:rFonts w:ascii="Tahoma" w:hAnsi="Tahoma"/>
-                <w:sz w:val="16"/>
-              </w:rPr>
-              <w:t>Chessgames</w:t>
-            </w:r>
-            <w:proofErr w:type="spellEnd"/>
-            <w:r>
-              <w:rPr>
-                <w:rFonts w:ascii="Tahoma" w:hAnsi="Tahoma"/>
-                <w:sz w:val="16"/>
-              </w:rPr>
-              <w:t xml:space="preserve"> app displays whether or not there are invalid characters in the username and returns to login screen.</w:t>
+            <w:r>
+              <w:rPr>
+                <w:rFonts w:ascii="Tahoma" w:hAnsi="Tahoma"/>
+                <w:sz w:val="16"/>
+              </w:rPr>
+              <w:t>Chessgames app displays whether or not there are invalid characters in the username and returns to login screen.</w:t>
             </w:r>
           </w:p>
         </w:tc>
@@ -2457,21 +2457,12 @@
                 <w:sz w:val="16"/>
               </w:rPr>
             </w:pPr>
-            <w:proofErr w:type="spellStart"/>
-            <w:r>
-              <w:rPr>
-                <w:rFonts w:ascii="Tahoma" w:hAnsi="Tahoma"/>
-                <w:sz w:val="16"/>
-              </w:rPr>
-              <w:t>Chessgames</w:t>
-            </w:r>
-            <w:proofErr w:type="spellEnd"/>
-            <w:r>
-              <w:rPr>
-                <w:rFonts w:ascii="Tahoma" w:hAnsi="Tahoma"/>
-                <w:sz w:val="16"/>
-              </w:rPr>
-              <w:t xml:space="preserve"> app displays whether or not they have a period in the beginning of their username, or the end of the username and returns to login screen.</w:t>
+            <w:r>
+              <w:rPr>
+                <w:rFonts w:ascii="Tahoma" w:hAnsi="Tahoma"/>
+                <w:sz w:val="16"/>
+              </w:rPr>
+              <w:t>Chessgames app displays whether or not they have a period in the beginning of their username, or the end of the username and returns to login screen.</w:t>
             </w:r>
           </w:p>
         </w:tc>
@@ -2521,21 +2512,12 @@
                 <w:sz w:val="16"/>
               </w:rPr>
             </w:pPr>
-            <w:proofErr w:type="spellStart"/>
-            <w:r>
-              <w:rPr>
-                <w:rFonts w:ascii="Tahoma" w:hAnsi="Tahoma"/>
-                <w:sz w:val="16"/>
-              </w:rPr>
-              <w:t>Chessgames</w:t>
-            </w:r>
-            <w:proofErr w:type="spellEnd"/>
-            <w:r>
-              <w:rPr>
-                <w:rFonts w:ascii="Tahoma" w:hAnsi="Tahoma"/>
-                <w:sz w:val="16"/>
-              </w:rPr>
-              <w:t xml:space="preserve"> app displays an error message for invalid username and returns to login screen.</w:t>
+            <w:r>
+              <w:rPr>
+                <w:rFonts w:ascii="Tahoma" w:hAnsi="Tahoma"/>
+                <w:sz w:val="16"/>
+              </w:rPr>
+              <w:t>Chessgames app displays an error message for invalid username and returns to login screen.</w:t>
             </w:r>
           </w:p>
         </w:tc>
@@ -2700,6 +2682,46 @@
                 <w:sz w:val="16"/>
               </w:rPr>
               <w:t>2</w:t>
+            </w:r>
+          </w:p>
+        </w:tc>
+        <w:tc>
+          <w:tcPr>
+            <w:tcW w:w="8100" w:type="dxa"/>
+          </w:tcPr>
+          <w:p>
+            <w:pPr>
+              <w:rPr>
+                <w:sz w:val="16"/>
+              </w:rPr>
+            </w:pPr>
+            <w:r>
+              <w:rPr>
+                <w:sz w:val="16"/>
+              </w:rPr>
+              <w:t>Displays a welcome message saying, “Hello “ and the username.</w:t>
+            </w:r>
+          </w:p>
+        </w:tc>
+      </w:tr>
+      <w:tr>
+        <w:tc>
+          <w:tcPr>
+            <w:tcW w:w="648" w:type="dxa"/>
+          </w:tcPr>
+          <w:p>
+            <w:pPr>
+              <w:rPr>
+                <w:rFonts w:ascii="Tahoma" w:hAnsi="Tahoma"/>
+                <w:sz w:val="16"/>
+              </w:rPr>
+            </w:pPr>
+            <w:r>
+              <w:rPr>
+                <w:rFonts w:ascii="Tahoma" w:hAnsi="Tahoma"/>
+                <w:sz w:val="16"/>
+              </w:rPr>
+              <w:t>3</w:t>
             </w:r>
           </w:p>
         </w:tc>
@@ -2884,7 +2906,7 @@
                 <w:rFonts w:ascii="Tahoma" w:hAnsi="Tahoma"/>
                 <w:sz w:val="16"/>
               </w:rPr>
-              <w:t>User</w:t>
+              <w:t>CG_user</w:t>
             </w:r>
           </w:p>
         </w:tc>
@@ -2926,7 +2948,6 @@
               </w:rPr>
               <w:t xml:space="preserve">Name, </w:t>
             </w:r>
-            <w:proofErr w:type="spellStart"/>
             <w:r>
               <w:rPr>
                 <w:rFonts w:ascii="Tahoma" w:hAnsi="Tahoma"/>
@@ -2934,7 +2955,6 @@
               </w:rPr>
               <w:t>Elo</w:t>
             </w:r>
-            <w:proofErr w:type="spellEnd"/>
             <w:r>
               <w:rPr>
                 <w:rFonts w:ascii="Tahoma" w:hAnsi="Tahoma"/>
@@ -2949,7 +2969,6 @@
               </w:rPr>
               <w:t xml:space="preserve">Country, </w:t>
             </w:r>
-            <w:proofErr w:type="spellStart"/>
             <w:r>
               <w:rPr>
                 <w:rFonts w:ascii="Tahoma" w:hAnsi="Tahoma"/>
@@ -2957,7 +2976,6 @@
               </w:rPr>
               <w:t>etc</w:t>
             </w:r>
-            <w:proofErr w:type="spellEnd"/>
           </w:p>
         </w:tc>
       </w:tr>
@@ -3308,7 +3326,7 @@
                 <w:rFonts w:ascii="Tahoma" w:hAnsi="Tahoma"/>
                 <w:sz w:val="16"/>
               </w:rPr>
-              <w:t>Russian, Mandarin, Hindu</w:t>
+              <w:t>Customers only speak English.</w:t>
             </w:r>
           </w:p>
         </w:tc>
@@ -3328,7 +3346,14 @@
                 <w:rFonts w:ascii="Tahoma" w:hAnsi="Tahoma"/>
                 <w:sz w:val="16"/>
               </w:rPr>
-              <w:t>11/15/14</w:t>
+              <w:t>11/18</w:t>
+            </w:r>
+            <w:r>
+              <w:rPr>
+                <w:rFonts w:ascii="Tahoma" w:hAnsi="Tahoma"/>
+                <w:sz w:val="16"/>
+              </w:rPr>
+              <w:t>/14</w:t>
             </w:r>
           </w:p>
         </w:tc>
@@ -3350,6 +3375,8 @@
               </w:rPr>
               <w:t>Lewis Sanchez</w:t>
             </w:r>
+            <w:bookmarkStart w:id="0" w:name="_GoBack"/>
+            <w:bookmarkEnd w:id="0"/>
           </w:p>
         </w:tc>
         <w:tc>
@@ -3782,8 +3809,6 @@
                 <w:sz w:val="16"/>
               </w:rPr>
             </w:pPr>
-            <w:bookmarkStart w:id="0" w:name="_GoBack"/>
-            <w:bookmarkEnd w:id="0"/>
           </w:p>
         </w:tc>
         <w:tc>
@@ -5347,6 +5372,7 @@
                 <w:b/>
                 <w:sz w:val="24"/>
               </w:rPr>
+              <w:lastRenderedPageBreak/>
               <w:t>Volume Information</w:t>
             </w:r>
           </w:p>
@@ -5374,7 +5400,6 @@
                 <w:sz w:val="16"/>
                 <w:u w:val="single"/>
               </w:rPr>
-              <w:lastRenderedPageBreak/>
               <w:t>#</w:t>
             </w:r>
           </w:p>

</xml_diff>